<commit_message>
Doc solo da abbellire
</commit_message>
<xml_diff>
--- a/Advertising_DIA_draft.docx
+++ b/Advertising_DIA_draft.docx
@@ -1889,87 +1889,78 @@
           <w:sz w:val="24"/>
           <w:lang w:val="en-GB"/>
         </w:rPr>
-        <w:t xml:space="preserve">Alexa's </w:t>
-      </w:r>
-      <w:bookmarkStart w:id="2" w:name="_GoBack"/>
+        <w:t xml:space="preserve">Alexa's encourages faster and broader development and support from </w:t>
+      </w:r>
+      <w:proofErr w:type="gramStart"/>
+      <w:r>
+        <w:rPr>
+          <w:sz w:val="24"/>
+          <w:lang w:val="en-GB"/>
+        </w:rPr>
+        <w:t>third-parties</w:t>
+      </w:r>
+      <w:proofErr w:type="gramEnd"/>
+      <w:r>
+        <w:rPr>
+          <w:sz w:val="24"/>
+          <w:lang w:val="en-GB"/>
+        </w:rPr>
+        <w:t xml:space="preserve"> of its skills market</w:t>
+      </w:r>
+      <w:r>
+        <w:rPr>
+          <w:sz w:val="24"/>
+          <w:lang w:val="en-GB"/>
+        </w:rPr>
+        <w:t>.</w:t>
+      </w:r>
+    </w:p>
+    <w:p>
+      <w:pPr>
+        <w:rPr>
+          <w:sz w:val="24"/>
+          <w:u w:val="single"/>
+          <w:lang w:val="en-GB"/>
+        </w:rPr>
+      </w:pPr>
+    </w:p>
+    <w:p>
+      <w:pPr>
+        <w:pStyle w:val="Titolo1"/>
+        <w:rPr>
+          <w:lang w:val="en-GB"/>
+        </w:rPr>
+      </w:pPr>
+      <w:bookmarkStart w:id="2" w:name="_Toc17985024"/>
+      <w:r>
+        <w:rPr>
+          <w:lang w:val="en-GB"/>
+        </w:rPr>
+        <w:t xml:space="preserve">2. </w:t>
+      </w:r>
+      <w:r>
+        <w:rPr>
+          <w:lang w:val="en-GB"/>
+        </w:rPr>
+        <w:t>Classes and environment description</w:t>
+      </w:r>
       <w:bookmarkEnd w:id="2"/>
-      <w:r>
-        <w:rPr>
-          <w:sz w:val="24"/>
-          <w:lang w:val="en-GB"/>
-        </w:rPr>
-        <w:t xml:space="preserve">encourages faster and broader development and support from </w:t>
-      </w:r>
-      <w:proofErr w:type="gramStart"/>
-      <w:r>
-        <w:rPr>
-          <w:sz w:val="24"/>
-          <w:lang w:val="en-GB"/>
-        </w:rPr>
-        <w:t>third-parties</w:t>
-      </w:r>
-      <w:proofErr w:type="gramEnd"/>
-      <w:r>
-        <w:rPr>
-          <w:sz w:val="24"/>
-          <w:lang w:val="en-GB"/>
-        </w:rPr>
-        <w:t xml:space="preserve"> of its skills market</w:t>
-      </w:r>
-      <w:r>
-        <w:rPr>
-          <w:sz w:val="24"/>
-          <w:lang w:val="en-GB"/>
-        </w:rPr>
-        <w:t>.</w:t>
-      </w:r>
-    </w:p>
-    <w:p>
-      <w:pPr>
-        <w:rPr>
-          <w:sz w:val="24"/>
-          <w:u w:val="single"/>
-          <w:lang w:val="en-GB"/>
-        </w:rPr>
-      </w:pPr>
-    </w:p>
-    <w:p>
-      <w:pPr>
-        <w:pStyle w:val="Titolo1"/>
-        <w:rPr>
-          <w:lang w:val="en-GB"/>
-        </w:rPr>
-      </w:pPr>
-      <w:bookmarkStart w:id="3" w:name="_Toc17985024"/>
-      <w:r>
-        <w:rPr>
-          <w:lang w:val="en-GB"/>
-        </w:rPr>
-        <w:t xml:space="preserve">2. </w:t>
-      </w:r>
-      <w:r>
-        <w:rPr>
-          <w:lang w:val="en-GB"/>
-        </w:rPr>
-        <w:t>Classes and environment description</w:t>
+    </w:p>
+    <w:p>
+      <w:pPr>
+        <w:pStyle w:val="Titolo2"/>
+        <w:rPr>
+          <w:lang w:val="en-GB"/>
+        </w:rPr>
+      </w:pPr>
+      <w:bookmarkStart w:id="3" w:name="_Toc17985025"/>
+      <w:r>
+        <w:rPr>
+          <w:lang w:val="en-GB"/>
+        </w:rPr>
+        <w:t>2.1 Features Selection</w:t>
       </w:r>
       <w:bookmarkEnd w:id="3"/>
-    </w:p>
-    <w:p>
-      <w:pPr>
-        <w:pStyle w:val="Titolo2"/>
-        <w:rPr>
-          <w:lang w:val="en-GB"/>
-        </w:rPr>
-      </w:pPr>
-      <w:bookmarkStart w:id="4" w:name="_Toc17985025"/>
-      <w:r>
-        <w:rPr>
-          <w:lang w:val="en-GB"/>
-        </w:rPr>
-        <w:t>2.1 Features Selection</w:t>
-      </w:r>
-      <w:bookmarkEnd w:id="4"/>
     </w:p>
     <w:p>
       <w:pPr>
@@ -2225,7 +2216,7 @@
           <w:lang w:val="en-GB"/>
         </w:rPr>
       </w:pPr>
-      <w:bookmarkStart w:id="5" w:name="_Toc17985026"/>
+      <w:bookmarkStart w:id="4" w:name="_Toc17985026"/>
       <w:r>
         <w:rPr>
           <w:lang w:val="en-GB"/>
@@ -2233,7 +2224,7 @@
         <w:lastRenderedPageBreak/>
         <w:t>2.2 Class descriptions</w:t>
       </w:r>
-      <w:bookmarkEnd w:id="5"/>
+      <w:bookmarkEnd w:id="4"/>
     </w:p>
     <w:p>
       <w:pPr>
@@ -3620,7 +3611,7 @@
           <w:lang w:val="en-GB"/>
         </w:rPr>
       </w:pPr>
-      <w:bookmarkStart w:id="6" w:name="_Toc17985027"/>
+      <w:bookmarkStart w:id="5" w:name="_Toc17985027"/>
       <w:r>
         <w:rPr>
           <w:lang w:val="en-GB"/>
@@ -3633,7 +3624,7 @@
         </w:rPr>
         <w:t>Sub-Campaign definition</w:t>
       </w:r>
-      <w:bookmarkEnd w:id="6"/>
+      <w:bookmarkEnd w:id="5"/>
     </w:p>
     <w:p>
       <w:pPr>
@@ -4322,7 +4313,7 @@
           <w:lang w:val="en-GB"/>
         </w:rPr>
       </w:pPr>
-      <w:bookmarkStart w:id="7" w:name="_Toc17985028"/>
+      <w:bookmarkStart w:id="6" w:name="_Toc17985028"/>
       <w:r>
         <w:rPr>
           <w:lang w:val="en-GB"/>
@@ -4330,7 +4321,7 @@
         <w:lastRenderedPageBreak/>
         <w:t>2.4 Average daily budget/clicks curves</w:t>
       </w:r>
-      <w:bookmarkEnd w:id="7"/>
+      <w:bookmarkEnd w:id="6"/>
     </w:p>
     <w:p>
       <w:pPr>
@@ -5510,27 +5501,14 @@
                             <w:r>
                               <w:t xml:space="preserve">Figure </w:t>
                             </w:r>
-                            <w:r>
-                              <w:fldChar w:fldCharType="begin"/>
-                            </w:r>
-                            <w:r>
-                              <w:instrText xml:space="preserve"> SEQ Figure \* ARABIC </w:instrText>
-                            </w:r>
-                            <w:r>
-                              <w:fldChar w:fldCharType="separate"/>
-                            </w:r>
-                            <w:r>
-                              <w:rPr>
-                                <w:noProof/>
-                              </w:rPr>
-                              <w:t>4</w:t>
-                            </w:r>
-                            <w:r>
-                              <w:rPr>
-                                <w:noProof/>
-                              </w:rPr>
-                              <w:fldChar w:fldCharType="end"/>
-                            </w:r>
+                            <w:fldSimple w:instr=" SEQ Figure \* ARABIC ">
+                              <w:r>
+                                <w:rPr>
+                                  <w:noProof/>
+                                </w:rPr>
+                                <w:t>4</w:t>
+                              </w:r>
+                            </w:fldSimple>
                           </w:p>
                         </w:txbxContent>
                       </wps:txbx>
@@ -5791,27 +5769,14 @@
                             <w:r>
                               <w:t xml:space="preserve">Figure </w:t>
                             </w:r>
-                            <w:r>
-                              <w:fldChar w:fldCharType="begin"/>
-                            </w:r>
-                            <w:r>
-                              <w:instrText xml:space="preserve"> SEQ Figure \* ARABIC </w:instrText>
-                            </w:r>
-                            <w:r>
-                              <w:fldChar w:fldCharType="separate"/>
-                            </w:r>
-                            <w:r>
-                              <w:rPr>
-                                <w:noProof/>
-                              </w:rPr>
-                              <w:t>5</w:t>
-                            </w:r>
-                            <w:r>
-                              <w:rPr>
-                                <w:noProof/>
-                              </w:rPr>
-                              <w:fldChar w:fldCharType="end"/>
-                            </w:r>
+                            <w:fldSimple w:instr=" SEQ Figure \* ARABIC ">
+                              <w:r>
+                                <w:rPr>
+                                  <w:noProof/>
+                                </w:rPr>
+                                <w:t>5</w:t>
+                              </w:r>
+                            </w:fldSimple>
                           </w:p>
                         </w:txbxContent>
                       </wps:txbx>
@@ -8068,60 +8033,60 @@
           <w:lang w:val="en-GB"/>
         </w:rPr>
       </w:pPr>
-      <w:bookmarkStart w:id="8" w:name="_Toc17985029"/>
+      <w:bookmarkStart w:id="7" w:name="_Toc17985029"/>
       <w:r>
         <w:rPr>
           <w:lang w:val="en-GB"/>
         </w:rPr>
         <w:t>3 Combinatorial GP-TS</w:t>
       </w:r>
+      <w:bookmarkEnd w:id="7"/>
+    </w:p>
+    <w:p>
+      <w:pPr>
+        <w:pStyle w:val="Titolo2"/>
+        <w:rPr>
+          <w:lang w:val="en-GB"/>
+        </w:rPr>
+      </w:pPr>
+      <w:bookmarkStart w:id="8" w:name="_Toc17985030"/>
+      <w:r>
+        <w:rPr>
+          <w:lang w:val="en-GB"/>
+        </w:rPr>
+        <w:t>3.</w:t>
+      </w:r>
+      <w:r>
+        <w:rPr>
+          <w:lang w:val="en-GB"/>
+        </w:rPr>
+        <w:t>1</w:t>
+      </w:r>
+      <w:r>
+        <w:rPr>
+          <w:lang w:val="en-GB"/>
+        </w:rPr>
+        <w:t xml:space="preserve"> </w:t>
+      </w:r>
+      <w:r>
+        <w:rPr>
+          <w:lang w:val="en-GB"/>
+        </w:rPr>
+        <w:t>C</w:t>
+      </w:r>
+      <w:r>
+        <w:rPr>
+          <w:lang w:val="en-GB"/>
+        </w:rPr>
+        <w:t>ombinatorial GP-TS</w:t>
+      </w:r>
+      <w:r>
+        <w:rPr>
+          <w:lang w:val="en-GB"/>
+        </w:rPr>
+        <w:t xml:space="preserve"> considering all sub-campaign</w:t>
+      </w:r>
       <w:bookmarkEnd w:id="8"/>
-    </w:p>
-    <w:p>
-      <w:pPr>
-        <w:pStyle w:val="Titolo2"/>
-        <w:rPr>
-          <w:lang w:val="en-GB"/>
-        </w:rPr>
-      </w:pPr>
-      <w:bookmarkStart w:id="9" w:name="_Toc17985030"/>
-      <w:r>
-        <w:rPr>
-          <w:lang w:val="en-GB"/>
-        </w:rPr>
-        <w:t>3.</w:t>
-      </w:r>
-      <w:r>
-        <w:rPr>
-          <w:lang w:val="en-GB"/>
-        </w:rPr>
-        <w:t>1</w:t>
-      </w:r>
-      <w:r>
-        <w:rPr>
-          <w:lang w:val="en-GB"/>
-        </w:rPr>
-        <w:t xml:space="preserve"> </w:t>
-      </w:r>
-      <w:r>
-        <w:rPr>
-          <w:lang w:val="en-GB"/>
-        </w:rPr>
-        <w:t>C</w:t>
-      </w:r>
-      <w:r>
-        <w:rPr>
-          <w:lang w:val="en-GB"/>
-        </w:rPr>
-        <w:t>ombinatorial GP-TS</w:t>
-      </w:r>
-      <w:r>
-        <w:rPr>
-          <w:lang w:val="en-GB"/>
-        </w:rPr>
-        <w:t xml:space="preserve"> considering all sub-campaign</w:t>
-      </w:r>
-      <w:bookmarkEnd w:id="9"/>
     </w:p>
     <w:p>
       <w:pPr>
@@ -9372,7 +9337,7 @@
           <w:lang w:val="en-GB"/>
         </w:rPr>
       </w:pPr>
-      <w:bookmarkStart w:id="10" w:name="_Toc17985031"/>
+      <w:bookmarkStart w:id="9" w:name="_Toc17985031"/>
       <w:r>
         <w:rPr>
           <w:lang w:val="en-GB"/>
@@ -9391,7 +9356,7 @@
         </w:rPr>
         <w:t>ombinatorial GP-TS without strict assignment rule</w:t>
       </w:r>
-      <w:bookmarkEnd w:id="10"/>
+      <w:bookmarkEnd w:id="9"/>
     </w:p>
     <w:p>
       <w:pPr>
@@ -9834,7 +9799,7 @@
           <w:lang w:val="en-GB"/>
         </w:rPr>
       </w:pPr>
-      <w:bookmarkStart w:id="11" w:name="_Toc17985032"/>
+      <w:bookmarkStart w:id="10" w:name="_Toc17985032"/>
       <w:r>
         <w:rPr>
           <w:lang w:val="en-GB"/>
@@ -9842,41 +9807,41 @@
         <w:lastRenderedPageBreak/>
         <w:t>4. Average regression error</w:t>
       </w:r>
+      <w:bookmarkEnd w:id="10"/>
+    </w:p>
+    <w:p>
+      <w:pPr>
+        <w:pStyle w:val="Titolo2"/>
+        <w:rPr>
+          <w:lang w:val="en-GB"/>
+        </w:rPr>
+      </w:pPr>
+      <w:bookmarkStart w:id="11" w:name="_Toc17985033"/>
+      <w:r>
+        <w:rPr>
+          <w:lang w:val="en-GB"/>
+        </w:rPr>
+        <w:t>4</w:t>
+      </w:r>
+      <w:r>
+        <w:rPr>
+          <w:lang w:val="en-GB"/>
+        </w:rPr>
+        <w:t>.1</w:t>
+      </w:r>
+      <w:r>
+        <w:rPr>
+          <w:lang w:val="en-GB"/>
+        </w:rPr>
+        <w:t xml:space="preserve"> Average regression error of the GP</w:t>
+      </w:r>
+      <w:r>
+        <w:rPr>
+          <w:lang w:val="en-GB"/>
+        </w:rPr>
+        <w:t xml:space="preserve"> considering all sub-campaign</w:t>
+      </w:r>
       <w:bookmarkEnd w:id="11"/>
-    </w:p>
-    <w:p>
-      <w:pPr>
-        <w:pStyle w:val="Titolo2"/>
-        <w:rPr>
-          <w:lang w:val="en-GB"/>
-        </w:rPr>
-      </w:pPr>
-      <w:bookmarkStart w:id="12" w:name="_Toc17985033"/>
-      <w:r>
-        <w:rPr>
-          <w:lang w:val="en-GB"/>
-        </w:rPr>
-        <w:t>4</w:t>
-      </w:r>
-      <w:r>
-        <w:rPr>
-          <w:lang w:val="en-GB"/>
-        </w:rPr>
-        <w:t>.1</w:t>
-      </w:r>
-      <w:r>
-        <w:rPr>
-          <w:lang w:val="en-GB"/>
-        </w:rPr>
-        <w:t xml:space="preserve"> Average regression error of the GP</w:t>
-      </w:r>
-      <w:r>
-        <w:rPr>
-          <w:lang w:val="en-GB"/>
-        </w:rPr>
-        <w:t xml:space="preserve"> considering all sub-campaign</w:t>
-      </w:r>
-      <w:bookmarkEnd w:id="12"/>
       <w:r>
         <w:rPr>
           <w:lang w:val="en-GB"/>
@@ -10685,7 +10650,7 @@
           <w:lang w:val="en-GB"/>
         </w:rPr>
       </w:pPr>
-      <w:bookmarkStart w:id="13" w:name="_Toc17985034"/>
+      <w:bookmarkStart w:id="12" w:name="_Toc17985034"/>
       <w:r>
         <w:rPr>
           <w:lang w:val="en-GB"/>
@@ -10699,7 +10664,7 @@
         </w:rPr>
         <w:t>without strict assignment rule</w:t>
       </w:r>
-      <w:bookmarkEnd w:id="13"/>
+      <w:bookmarkEnd w:id="12"/>
     </w:p>
     <w:p>
       <w:pPr>
@@ -11369,7 +11334,7 @@
           <w:lang w:val="en-GB"/>
         </w:rPr>
       </w:pPr>
-      <w:bookmarkStart w:id="14" w:name="_Toc17985035"/>
+      <w:bookmarkStart w:id="13" w:name="_Toc17985035"/>
       <w:r>
         <w:rPr>
           <w:lang w:val="en-GB"/>
@@ -11377,7 +11342,7 @@
         <w:lastRenderedPageBreak/>
         <w:t>5. Disaggregation and context identification</w:t>
       </w:r>
-      <w:bookmarkEnd w:id="14"/>
+      <w:bookmarkEnd w:id="13"/>
     </w:p>
     <w:p>
       <w:pPr>
@@ -11658,15 +11623,7 @@
           <w:szCs w:val="24"/>
           <w:lang w:val="en-GB"/>
         </w:rPr>
-        <w:t xml:space="preserve">Exp = </w:t>
-      </w:r>
-      <w:r>
-        <w:rPr>
-          <w:sz w:val="24"/>
-          <w:szCs w:val="24"/>
-          <w:lang w:val="en-GB"/>
-        </w:rPr>
-        <w:t>100</w:t>
+        <w:t>Exp = 100</w:t>
       </w:r>
     </w:p>
     <w:p>
@@ -11857,36 +11814,32 @@
       <w:r>
         <w:rPr>
           <w:noProof/>
-          <w:sz w:val="24"/>
-          <w:szCs w:val="24"/>
         </w:rPr>
         <w:drawing>
-          <wp:anchor distT="0" distB="0" distL="114300" distR="114300" simplePos="0" relativeHeight="251723776" behindDoc="0" locked="0" layoutInCell="1" allowOverlap="1" wp14:anchorId="0AC1D3EB" wp14:editId="09E09D9E">
+          <wp:anchor distT="0" distB="0" distL="114300" distR="114300" simplePos="0" relativeHeight="251725824" behindDoc="0" locked="0" layoutInCell="1" allowOverlap="1" wp14:anchorId="09FAB703" wp14:editId="1F35793D">
             <wp:simplePos x="0" y="0"/>
             <wp:positionH relativeFrom="column">
-              <wp:posOffset>3610610</wp:posOffset>
+              <wp:posOffset>3272790</wp:posOffset>
             </wp:positionH>
             <wp:positionV relativeFrom="paragraph">
-              <wp:posOffset>127000</wp:posOffset>
+              <wp:posOffset>112395</wp:posOffset>
             </wp:positionV>
-            <wp:extent cx="2741295" cy="2056130"/>
-            <wp:effectExtent l="0" t="0" r="1905" b="1270"/>
+            <wp:extent cx="2741295" cy="2055495"/>
+            <wp:effectExtent l="0" t="0" r="1905" b="1905"/>
             <wp:wrapSquare wrapText="bothSides"/>
-            <wp:docPr id="47" name="Immagine 47"/>
-            <wp:cNvGraphicFramePr>
-              <a:graphicFrameLocks xmlns:a="http://schemas.openxmlformats.org/drawingml/2006/main" noChangeAspect="1"/>
-            </wp:cNvGraphicFramePr>
+            <wp:docPr id="49" name="Image1"/>
+            <wp:cNvGraphicFramePr/>
             <a:graphic xmlns:a="http://schemas.openxmlformats.org/drawingml/2006/main">
               <a:graphicData uri="http://schemas.openxmlformats.org/drawingml/2006/picture">
                 <pic:pic xmlns:pic="http://schemas.openxmlformats.org/drawingml/2006/picture">
                   <pic:nvPicPr>
-                    <pic:cNvPr id="0" name="Image1"/>
-                    <pic:cNvPicPr>
-                      <a:picLocks noChangeAspect="1" noChangeArrowheads="1"/>
-                    </pic:cNvPicPr>
+                    <pic:cNvPr id="1" name="Image1"/>
+                    <pic:cNvPicPr/>
                   </pic:nvPicPr>
                   <pic:blipFill>
                     <a:blip r:embed="rId47">
+                      <a:lum/>
+                      <a:alphaModFix/>
                       <a:extLst>
                         <a:ext uri="{28A0092B-C50C-407E-A947-70E740481C1C}">
                           <a14:useLocalDpi xmlns:a14="http://schemas.microsoft.com/office/drawing/2010/main" val="0"/>
@@ -11898,25 +11851,18 @@
                       <a:fillRect/>
                     </a:stretch>
                   </pic:blipFill>
-                  <pic:spPr bwMode="auto">
+                  <pic:spPr>
                     <a:xfrm>
                       <a:off x="0" y="0"/>
-                      <a:ext cx="2741295" cy="2056130"/>
+                      <a:ext cx="2741295" cy="2055495"/>
                     </a:xfrm>
                     <a:prstGeom prst="rect">
                       <a:avLst/>
                     </a:prstGeom>
-                    <a:noFill/>
                   </pic:spPr>
                 </pic:pic>
               </a:graphicData>
             </a:graphic>
-            <wp14:sizeRelH relativeFrom="page">
-              <wp14:pctWidth>0</wp14:pctWidth>
-            </wp14:sizeRelH>
-            <wp14:sizeRelV relativeFrom="page">
-              <wp14:pctHeight>0</wp14:pctHeight>
-            </wp14:sizeRelV>
           </wp:anchor>
         </w:drawing>
       </w:r>
@@ -11927,7 +11873,7 @@
           <w:szCs w:val="24"/>
         </w:rPr>
         <w:drawing>
-          <wp:anchor distT="0" distB="0" distL="114300" distR="114300" simplePos="0" relativeHeight="251721728" behindDoc="0" locked="0" layoutInCell="1" allowOverlap="1" wp14:anchorId="48EB9E96" wp14:editId="586CAC0F">
+          <wp:anchor distT="0" distB="0" distL="114300" distR="114300" simplePos="0" relativeHeight="251721728" behindDoc="0" locked="0" layoutInCell="1" allowOverlap="1" wp14:anchorId="48EB9E96" wp14:editId="3788CB5F">
             <wp:simplePos x="0" y="0"/>
             <wp:positionH relativeFrom="column">
               <wp:posOffset>-17145</wp:posOffset>
@@ -12125,36 +12071,32 @@
       <w:r>
         <w:rPr>
           <w:noProof/>
-          <w:sz w:val="24"/>
-          <w:szCs w:val="24"/>
         </w:rPr>
         <w:drawing>
-          <wp:anchor distT="0" distB="0" distL="114300" distR="114300" simplePos="0" relativeHeight="251724800" behindDoc="0" locked="0" layoutInCell="1" allowOverlap="1" wp14:anchorId="122FAD86" wp14:editId="66762942">
+          <wp:anchor distT="0" distB="0" distL="114300" distR="114300" simplePos="0" relativeHeight="251726848" behindDoc="0" locked="0" layoutInCell="1" allowOverlap="1" wp14:anchorId="26FD4A42" wp14:editId="2B88CAB9">
             <wp:simplePos x="0" y="0"/>
             <wp:positionH relativeFrom="column">
-              <wp:posOffset>3489960</wp:posOffset>
+              <wp:posOffset>3249930</wp:posOffset>
             </wp:positionH>
             <wp:positionV relativeFrom="paragraph">
-              <wp:posOffset>477520</wp:posOffset>
+              <wp:posOffset>489585</wp:posOffset>
             </wp:positionV>
-            <wp:extent cx="2734945" cy="2051685"/>
-            <wp:effectExtent l="0" t="0" r="8255" b="5715"/>
+            <wp:extent cx="2734310" cy="2051050"/>
+            <wp:effectExtent l="0" t="0" r="8890" b="6350"/>
             <wp:wrapSquare wrapText="bothSides"/>
-            <wp:docPr id="45" name="Immagine 45"/>
-            <wp:cNvGraphicFramePr>
-              <a:graphicFrameLocks xmlns:a="http://schemas.openxmlformats.org/drawingml/2006/main" noChangeAspect="1"/>
-            </wp:cNvGraphicFramePr>
+            <wp:docPr id="50" name="Image2"/>
+            <wp:cNvGraphicFramePr/>
             <a:graphic xmlns:a="http://schemas.openxmlformats.org/drawingml/2006/main">
               <a:graphicData uri="http://schemas.openxmlformats.org/drawingml/2006/picture">
                 <pic:pic xmlns:pic="http://schemas.openxmlformats.org/drawingml/2006/picture">
                   <pic:nvPicPr>
-                    <pic:cNvPr id="0" name="Image2"/>
-                    <pic:cNvPicPr>
-                      <a:picLocks noChangeAspect="1" noChangeArrowheads="1"/>
-                    </pic:cNvPicPr>
+                    <pic:cNvPr id="3" name="Image2"/>
+                    <pic:cNvPicPr/>
                   </pic:nvPicPr>
                   <pic:blipFill>
                     <a:blip r:embed="rId49">
+                      <a:lum/>
+                      <a:alphaModFix/>
                       <a:extLst>
                         <a:ext uri="{28A0092B-C50C-407E-A947-70E740481C1C}">
                           <a14:useLocalDpi xmlns:a14="http://schemas.microsoft.com/office/drawing/2010/main" val="0"/>
@@ -12166,25 +12108,18 @@
                       <a:fillRect/>
                     </a:stretch>
                   </pic:blipFill>
-                  <pic:spPr bwMode="auto">
+                  <pic:spPr>
                     <a:xfrm>
                       <a:off x="0" y="0"/>
-                      <a:ext cx="2734945" cy="2051685"/>
+                      <a:ext cx="2734310" cy="2051050"/>
                     </a:xfrm>
                     <a:prstGeom prst="rect">
                       <a:avLst/>
                     </a:prstGeom>
-                    <a:noFill/>
                   </pic:spPr>
                 </pic:pic>
               </a:graphicData>
             </a:graphic>
-            <wp14:sizeRelH relativeFrom="page">
-              <wp14:pctWidth>0</wp14:pctWidth>
-            </wp14:sizeRelH>
-            <wp14:sizeRelV relativeFrom="page">
-              <wp14:pctHeight>0</wp14:pctHeight>
-            </wp14:sizeRelV>
           </wp:anchor>
         </w:drawing>
       </w:r>
@@ -12195,7 +12130,7 @@
           <w:szCs w:val="24"/>
         </w:rPr>
         <w:drawing>
-          <wp:anchor distT="0" distB="0" distL="114300" distR="114300" simplePos="0" relativeHeight="251722752" behindDoc="0" locked="0" layoutInCell="1" allowOverlap="1" wp14:anchorId="4A2096AA" wp14:editId="4DB46A21">
+          <wp:anchor distT="0" distB="0" distL="114300" distR="114300" simplePos="0" relativeHeight="251722752" behindDoc="0" locked="0" layoutInCell="1" allowOverlap="1" wp14:anchorId="4A2096AA" wp14:editId="75DE91E3">
             <wp:simplePos x="0" y="0"/>
             <wp:positionH relativeFrom="column">
               <wp:posOffset>100330</wp:posOffset>
@@ -12266,49 +12201,13 @@
     <w:p>
       <w:pPr>
         <w:rPr>
-          <w:b/>
-          <w:bCs/>
-          <w:sz w:val="24"/>
-          <w:szCs w:val="24"/>
-          <w:lang w:val="en-GB"/>
-        </w:rPr>
-      </w:pPr>
-    </w:p>
-    <w:p>
-      <w:pPr>
-        <w:rPr>
-          <w:sz w:val="24"/>
-          <w:szCs w:val="24"/>
-          <w:lang w:val="en-GB"/>
-        </w:rPr>
-      </w:pPr>
-    </w:p>
-    <w:p>
-      <w:pPr>
-        <w:rPr>
-          <w:sz w:val="24"/>
-          <w:szCs w:val="24"/>
-          <w:lang w:val="en-GB"/>
-        </w:rPr>
-      </w:pPr>
-    </w:p>
-    <w:p>
-      <w:pPr>
-        <w:rPr>
-          <w:sz w:val="24"/>
-          <w:szCs w:val="24"/>
-          <w:lang w:val="en-GB"/>
-        </w:rPr>
-      </w:pPr>
-    </w:p>
-    <w:p>
-      <w:pPr>
-        <w:rPr>
-          <w:sz w:val="24"/>
-          <w:szCs w:val="24"/>
-          <w:lang w:val="en-GB"/>
-        </w:rPr>
-      </w:pPr>
+          <w:sz w:val="24"/>
+          <w:szCs w:val="24"/>
+          <w:lang w:val="en-GB"/>
+        </w:rPr>
+      </w:pPr>
+      <w:bookmarkStart w:id="14" w:name="_GoBack"/>
+      <w:bookmarkEnd w:id="14"/>
     </w:p>
     <w:p>
       <w:pPr>
@@ -13409,6 +13308,7 @@
   <w:style w:type="character" w:default="1" w:styleId="Carpredefinitoparagrafo">
     <w:name w:val="Default Paragraph Font"/>
     <w:uiPriority w:val="1"/>
+    <w:semiHidden/>
     <w:unhideWhenUsed/>
   </w:style>
   <w:style w:type="table" w:default="1" w:styleId="Tabellanormale">
@@ -14994,7 +14894,7 @@
 </file>
 
 <file path=customXml/itemProps1.xml><?xml version="1.0" encoding="utf-8"?>
-<ds:datastoreItem xmlns:ds="http://schemas.openxmlformats.org/officeDocument/2006/customXml" ds:itemID="{25C42543-4A96-49B1-9B05-018CB9055A65}">
+<ds:datastoreItem xmlns:ds="http://schemas.openxmlformats.org/officeDocument/2006/customXml" ds:itemID="{380F9367-A752-4F02-87C9-E9599AF6A617}">
   <ds:schemaRefs>
     <ds:schemaRef ds:uri="http://schemas.openxmlformats.org/officeDocument/2006/bibliography"/>
   </ds:schemaRefs>

</xml_diff>